<commit_message>
update docs with new word and low-fidelity
</commit_message>
<xml_diff>
--- a/Rockreacija2.docx
+++ b/Rockreacija2.docx
@@ -374,6 +374,7 @@
         </w:rPr>
         <w:t xml:space="preserve">Stranice ovakvog tipa na tržištu već postoje, ali uglavnom su nestabilne i neodržavane što uzrokuje puno problema. Također, danas uz veliku upotrebu </w:t>
       </w:r>
+      <w:proofErr w:type="spellStart"/>
       <w:r>
         <w:rPr>
           <w:i/>
@@ -398,11 +399,26 @@
         </w:rPr>
         <w:t>ova</w:t>
       </w:r>
-      <w:r>
-        <w:rPr>
-          <w:lang w:val="hr-HR"/>
-        </w:rPr>
-        <w:t xml:space="preserve"> mnoge stranice traže da budu responzivne i da se prilagode manjim uređajima i ekranima. Za mnoge upotrebe izrađivanje posebnih aplikacija zna biti ekonomski i vremenski skupo. Zbog toga je cilj ovog projekta da se dotakne navedenih problema i riješi ih na najbolji mogući način.</w:t>
+      <w:proofErr w:type="spellEnd"/>
+      <w:r>
+        <w:rPr>
+          <w:lang w:val="hr-HR"/>
+        </w:rPr>
+        <w:t xml:space="preserve"> mnoge stranice traže da budu </w:t>
+      </w:r>
+      <w:proofErr w:type="spellStart"/>
+      <w:r>
+        <w:rPr>
+          <w:lang w:val="hr-HR"/>
+        </w:rPr>
+        <w:t>responzivne</w:t>
+      </w:r>
+      <w:proofErr w:type="spellEnd"/>
+      <w:r>
+        <w:rPr>
+          <w:lang w:val="hr-HR"/>
+        </w:rPr>
+        <w:t xml:space="preserve"> i da se prilagode manjim uređajima i ekranima. Za mnoge upotrebe izrađivanje posebnih aplikacija zna biti ekonomski i vremenski skupo. Zbog toga je cilj ovog projekta da se dotakne navedenih problema i riješi ih na najbolji mogući način.</w:t>
       </w:r>
     </w:p>
     <w:p>
@@ -486,7 +502,21 @@
         <w:rPr>
           <w:lang w:val="hr-HR"/>
         </w:rPr>
-        <w:t>Stranica Rockreacija bi trebala imati:</w:t>
+        <w:t xml:space="preserve">Stranica </w:t>
+      </w:r>
+      <w:proofErr w:type="spellStart"/>
+      <w:r>
+        <w:rPr>
+          <w:lang w:val="hr-HR"/>
+        </w:rPr>
+        <w:t>Rockreacija</w:t>
+      </w:r>
+      <w:proofErr w:type="spellEnd"/>
+      <w:r>
+        <w:rPr>
+          <w:lang w:val="hr-HR"/>
+        </w:rPr>
+        <w:t xml:space="preserve"> bi trebala imati:</w:t>
       </w:r>
     </w:p>
     <w:p>
@@ -666,8 +696,6 @@
         </w:rPr>
         <w:t>Mogućnost učlanjenja korisnika za dodatne pogodnosti</w:t>
       </w:r>
-      <w:bookmarkStart w:id="0" w:name="_GoBack"/>
-      <w:bookmarkEnd w:id="0"/>
     </w:p>
     <w:p>
       <w:pPr>
@@ -729,6 +757,7 @@
         </w:rPr>
         <w:t>Aplikacija će se koristit na uređajima različite veličine (</w:t>
       </w:r>
+      <w:proofErr w:type="spellStart"/>
       <w:r>
         <w:rPr>
           <w:i/>
@@ -737,6 +766,7 @@
         </w:rPr>
         <w:t>smartphones</w:t>
       </w:r>
+      <w:proofErr w:type="spellEnd"/>
       <w:r>
         <w:rPr>
           <w:lang w:val="hr-HR"/>
@@ -839,7 +869,21 @@
         <w:rPr>
           <w:lang w:val="hr-HR"/>
         </w:rPr>
-        <w:t>stranica (one stranice koje ne zahtijevaju logiranje u sustav) je 5</w:t>
+        <w:t xml:space="preserve">stranica (one stranice koje ne zahtijevaju </w:t>
+      </w:r>
+      <w:proofErr w:type="spellStart"/>
+      <w:r>
+        <w:rPr>
+          <w:lang w:val="hr-HR"/>
+        </w:rPr>
+        <w:t>logiranje</w:t>
+      </w:r>
+      <w:proofErr w:type="spellEnd"/>
+      <w:r>
+        <w:rPr>
+          <w:lang w:val="hr-HR"/>
+        </w:rPr>
+        <w:t xml:space="preserve"> u sustav) je 5</w:t>
       </w:r>
     </w:p>
     <w:p>
@@ -874,83 +918,120 @@
         </w:rPr>
         <w:t xml:space="preserve"> koje mogu uključivati slike, videa, </w:t>
       </w:r>
+      <w:proofErr w:type="spellStart"/>
       <w:r>
         <w:rPr>
           <w:i/>
           <w:iCs/>
           <w:lang w:val="hr-HR"/>
         </w:rPr>
-        <w:t>code snippet-e</w:t>
-      </w:r>
-      <w:r>
-        <w:rPr>
-          <w:lang w:val="hr-HR"/>
-        </w:rPr>
-        <w:t>)</w:t>
-      </w:r>
-    </w:p>
-    <w:p>
-      <w:pPr>
-        <w:pStyle w:val="Heading1"/>
-      </w:pPr>
-      <w:r>
-        <w:lastRenderedPageBreak/>
-        <w:t>Low-fidelity prototip</w:t>
-      </w:r>
-    </w:p>
-    <w:p>
-      <w:pPr>
-        <w:spacing w:line="360" w:lineRule="auto"/>
-        <w:rPr>
-          <w:lang w:val="hr-HR"/>
-        </w:rPr>
-      </w:pPr>
-      <w:r>
-        <w:rPr>
-          <w:lang w:val="hr-HR"/>
-        </w:rPr>
-        <w:t xml:space="preserve">Prvi korak u izradi </w:t>
-      </w:r>
-      <w:r>
-        <w:rPr>
-          <w:lang w:val="hr-HR"/>
-        </w:rPr>
-        <w:t>projekta</w:t>
-      </w:r>
-      <w:r>
-        <w:rPr>
-          <w:lang w:val="hr-HR"/>
-        </w:rPr>
-        <w:t xml:space="preserve"> je kreiranje </w:t>
-      </w:r>
+        <w:t>code</w:t>
+      </w:r>
+      <w:proofErr w:type="spellEnd"/>
       <w:r>
         <w:rPr>
           <w:i/>
           <w:iCs/>
           <w:lang w:val="hr-HR"/>
         </w:rPr>
-        <w:t>low-fidelity</w:t>
-      </w:r>
-      <w:r>
-        <w:rPr>
-          <w:lang w:val="hr-HR"/>
-        </w:rPr>
-        <w:t xml:space="preserve"> prototipa</w:t>
-      </w:r>
-      <w:r>
-        <w:rPr>
-          <w:lang w:val="hr-HR"/>
-        </w:rPr>
-        <w:t xml:space="preserve">. Najvažnija uloga </w:t>
-      </w:r>
+        <w:t xml:space="preserve"> </w:t>
+      </w:r>
+      <w:proofErr w:type="spellStart"/>
       <w:r>
         <w:rPr>
           <w:i/>
           <w:iCs/>
           <w:lang w:val="hr-HR"/>
         </w:rPr>
+        <w:t>snippet</w:t>
+      </w:r>
+      <w:proofErr w:type="spellEnd"/>
+      <w:r>
+        <w:rPr>
+          <w:i/>
+          <w:iCs/>
+          <w:lang w:val="hr-HR"/>
+        </w:rPr>
+        <w:t>-e</w:t>
+      </w:r>
+      <w:r>
+        <w:rPr>
+          <w:lang w:val="hr-HR"/>
+        </w:rPr>
+        <w:t>)</w:t>
+      </w:r>
+    </w:p>
+    <w:p>
+      <w:pPr>
+        <w:pStyle w:val="Heading1"/>
+      </w:pPr>
+      <w:proofErr w:type="spellStart"/>
+      <w:r>
+        <w:lastRenderedPageBreak/>
+        <w:t>Low-fidelity</w:t>
+      </w:r>
+      <w:proofErr w:type="spellEnd"/>
+      <w:r>
+        <w:t xml:space="preserve"> prototip</w:t>
+      </w:r>
+    </w:p>
+    <w:p>
+      <w:pPr>
+        <w:spacing w:line="360" w:lineRule="auto"/>
+        <w:rPr>
+          <w:lang w:val="hr-HR"/>
+        </w:rPr>
+      </w:pPr>
+      <w:r>
+        <w:rPr>
+          <w:lang w:val="hr-HR"/>
+        </w:rPr>
+        <w:t xml:space="preserve">Prvi korak u izradi </w:t>
+      </w:r>
+      <w:r>
+        <w:rPr>
+          <w:lang w:val="hr-HR"/>
+        </w:rPr>
+        <w:t>projekta</w:t>
+      </w:r>
+      <w:r>
+        <w:rPr>
+          <w:lang w:val="hr-HR"/>
+        </w:rPr>
+        <w:t xml:space="preserve"> je kreiranje </w:t>
+      </w:r>
+      <w:proofErr w:type="spellStart"/>
+      <w:r>
+        <w:rPr>
+          <w:i/>
+          <w:iCs/>
+          <w:lang w:val="hr-HR"/>
+        </w:rPr>
         <w:t>low-fidelity</w:t>
       </w:r>
+      <w:proofErr w:type="spellEnd"/>
+      <w:r>
+        <w:rPr>
+          <w:lang w:val="hr-HR"/>
+        </w:rPr>
+        <w:t xml:space="preserve"> prototipa</w:t>
+      </w:r>
+      <w:r>
+        <w:rPr>
+          <w:lang w:val="hr-HR"/>
+        </w:rPr>
+        <w:t xml:space="preserve">. Najvažnija uloga </w:t>
+      </w:r>
+      <w:proofErr w:type="spellStart"/>
+      <w:r>
+        <w:rPr>
+          <w:i/>
+          <w:iCs/>
+          <w:lang w:val="hr-HR"/>
+        </w:rPr>
+        <w:t>low-fidelity</w:t>
+      </w:r>
+      <w:proofErr w:type="spellEnd"/>
       <w:r>
         <w:rPr>
           <w:lang w:val="hr-HR"/>
@@ -962,9 +1043,1654 @@
       <w:pPr>
         <w:pStyle w:val="Heading2"/>
       </w:pPr>
-      <w:r>
-        <w:t>Low-fidelity prototip za desktop verziju</w:t>
-      </w:r>
+      <w:proofErr w:type="spellStart"/>
+      <w:r>
+        <w:t>Low-fidelity</w:t>
+      </w:r>
+      <w:proofErr w:type="spellEnd"/>
+      <w:r>
+        <w:t xml:space="preserve"> prototip za desktop verziju</w:t>
+      </w:r>
+    </w:p>
+    <w:p>
+      <w:pPr>
+        <w:keepNext/>
+      </w:pPr>
+      <w:r>
+        <w:rPr>
+          <w:noProof/>
+          <w:lang w:val="hr-HR"/>
+        </w:rPr>
+        <w:drawing>
+          <wp:inline distT="0" distB="0" distL="0" distR="0" wp14:anchorId="2FA219F6" wp14:editId="7B3570CA">
+            <wp:extent cx="5943600" cy="4588510"/>
+            <wp:effectExtent l="0" t="0" r="0" b="2540"/>
+            <wp:docPr id="1" name="Picture 1" descr="A picture containing graphical user interface&#10;&#10;Description automatically generated"/>
+            <wp:cNvGraphicFramePr>
+              <a:graphicFrameLocks xmlns:a="http://schemas.openxmlformats.org/drawingml/2006/main" noChangeAspect="1"/>
+            </wp:cNvGraphicFramePr>
+            <a:graphic xmlns:a="http://schemas.openxmlformats.org/drawingml/2006/main">
+              <a:graphicData uri="http://schemas.openxmlformats.org/drawingml/2006/picture">
+                <pic:pic xmlns:pic="http://schemas.openxmlformats.org/drawingml/2006/picture">
+                  <pic:nvPicPr>
+                    <pic:cNvPr id="1" name="Screenshot_1.png"/>
+                    <pic:cNvPicPr/>
+                  </pic:nvPicPr>
+                  <pic:blipFill>
+                    <a:blip r:embed="rId8">
+                      <a:extLst>
+                        <a:ext uri="{28A0092B-C50C-407E-A947-70E740481C1C}">
+                          <a14:useLocalDpi xmlns:a14="http://schemas.microsoft.com/office/drawing/2010/main" val="0"/>
+                        </a:ext>
+                      </a:extLst>
+                    </a:blip>
+                    <a:stretch>
+                      <a:fillRect/>
+                    </a:stretch>
+                  </pic:blipFill>
+                  <pic:spPr>
+                    <a:xfrm>
+                      <a:off x="0" y="0"/>
+                      <a:ext cx="5943600" cy="4588510"/>
+                    </a:xfrm>
+                    <a:prstGeom prst="rect">
+                      <a:avLst/>
+                    </a:prstGeom>
+                  </pic:spPr>
+                </pic:pic>
+              </a:graphicData>
+            </a:graphic>
+          </wp:inline>
+        </w:drawing>
+      </w:r>
+    </w:p>
+    <w:p>
+      <w:pPr>
+        <w:keepNext/>
+      </w:pPr>
+    </w:p>
+    <w:p>
+      <w:pPr>
+        <w:pStyle w:val="Caption"/>
+        <w:jc w:val="center"/>
+        <w:rPr>
+          <w:lang w:val="hr-HR"/>
+        </w:rPr>
+      </w:pPr>
+      <w:r>
+        <w:t xml:space="preserve">Slika </w:t>
+      </w:r>
+      <w:r>
+        <w:fldChar w:fldCharType="begin"/>
+      </w:r>
+      <w:r>
+        <w:instrText xml:space="preserve"> STYLEREF 2 \s </w:instrText>
+      </w:r>
+      <w:r>
+        <w:fldChar w:fldCharType="separate"/>
+      </w:r>
+      <w:r>
+        <w:rPr>
+          <w:noProof/>
+        </w:rPr>
+        <w:t>3.1</w:t>
+      </w:r>
+      <w:r>
+        <w:fldChar w:fldCharType="end"/>
+      </w:r>
+      <w:r>
+        <w:noBreakHyphen/>
+      </w:r>
+      <w:r>
+        <w:fldChar w:fldCharType="begin"/>
+      </w:r>
+      <w:r>
+        <w:instrText xml:space="preserve"> SEQ Slika \* ARABIC \s 2 </w:instrText>
+      </w:r>
+      <w:r>
+        <w:fldChar w:fldCharType="separate"/>
+      </w:r>
+      <w:r>
+        <w:rPr>
+          <w:noProof/>
+        </w:rPr>
+        <w:t>1</w:t>
+      </w:r>
+      <w:r>
+        <w:fldChar w:fldCharType="end"/>
+      </w:r>
+      <w:r>
+        <w:t xml:space="preserve"> </w:t>
+      </w:r>
+      <w:r>
+        <w:t>Low fidelity desktop verzija - Naslovnica</w:t>
+      </w:r>
+    </w:p>
+    <w:p>
+      <w:pPr>
+        <w:keepNext/>
+      </w:pPr>
+      <w:r>
+        <w:rPr>
+          <w:noProof/>
+          <w:lang w:val="hr-HR"/>
+        </w:rPr>
+        <w:lastRenderedPageBreak/>
+        <w:drawing>
+          <wp:inline distT="0" distB="0" distL="0" distR="0" wp14:anchorId="1C48455C" wp14:editId="54309594">
+            <wp:extent cx="5943600" cy="4610100"/>
+            <wp:effectExtent l="0" t="0" r="0" b="0"/>
+            <wp:docPr id="2" name="Picture 2" descr="Graphical user interface, text&#10;&#10;Description automatically generated"/>
+            <wp:cNvGraphicFramePr>
+              <a:graphicFrameLocks xmlns:a="http://schemas.openxmlformats.org/drawingml/2006/main" noChangeAspect="1"/>
+            </wp:cNvGraphicFramePr>
+            <a:graphic xmlns:a="http://schemas.openxmlformats.org/drawingml/2006/main">
+              <a:graphicData uri="http://schemas.openxmlformats.org/drawingml/2006/picture">
+                <pic:pic xmlns:pic="http://schemas.openxmlformats.org/drawingml/2006/picture">
+                  <pic:nvPicPr>
+                    <pic:cNvPr id="2" name="Screenshot_2.png"/>
+                    <pic:cNvPicPr/>
+                  </pic:nvPicPr>
+                  <pic:blipFill>
+                    <a:blip r:embed="rId9">
+                      <a:extLst>
+                        <a:ext uri="{28A0092B-C50C-407E-A947-70E740481C1C}">
+                          <a14:useLocalDpi xmlns:a14="http://schemas.microsoft.com/office/drawing/2010/main" val="0"/>
+                        </a:ext>
+                      </a:extLst>
+                    </a:blip>
+                    <a:stretch>
+                      <a:fillRect/>
+                    </a:stretch>
+                  </pic:blipFill>
+                  <pic:spPr>
+                    <a:xfrm>
+                      <a:off x="0" y="0"/>
+                      <a:ext cx="5943600" cy="4610100"/>
+                    </a:xfrm>
+                    <a:prstGeom prst="rect">
+                      <a:avLst/>
+                    </a:prstGeom>
+                  </pic:spPr>
+                </pic:pic>
+              </a:graphicData>
+            </a:graphic>
+          </wp:inline>
+        </w:drawing>
+      </w:r>
+    </w:p>
+    <w:p>
+      <w:pPr>
+        <w:keepNext/>
+      </w:pPr>
+    </w:p>
+    <w:p>
+      <w:pPr>
+        <w:pStyle w:val="Caption"/>
+        <w:jc w:val="center"/>
+        <w:rPr>
+          <w:lang w:val="hr-HR"/>
+        </w:rPr>
+      </w:pPr>
+      <w:r>
+        <w:t xml:space="preserve">Slika </w:t>
+      </w:r>
+      <w:r>
+        <w:fldChar w:fldCharType="begin"/>
+      </w:r>
+      <w:r>
+        <w:instrText xml:space="preserve"> STYLEREF 2 \s </w:instrText>
+      </w:r>
+      <w:r>
+        <w:fldChar w:fldCharType="separate"/>
+      </w:r>
+      <w:r>
+        <w:rPr>
+          <w:noProof/>
+        </w:rPr>
+        <w:t>3.1</w:t>
+      </w:r>
+      <w:r>
+        <w:fldChar w:fldCharType="end"/>
+      </w:r>
+      <w:r>
+        <w:noBreakHyphen/>
+      </w:r>
+      <w:r>
+        <w:fldChar w:fldCharType="begin"/>
+      </w:r>
+      <w:r>
+        <w:instrText xml:space="preserve"> SEQ Slika \* ARABIC \s 2 </w:instrText>
+      </w:r>
+      <w:r>
+        <w:fldChar w:fldCharType="separate"/>
+      </w:r>
+      <w:r>
+        <w:rPr>
+          <w:noProof/>
+        </w:rPr>
+        <w:t>2</w:t>
+      </w:r>
+      <w:r>
+        <w:fldChar w:fldCharType="end"/>
+      </w:r>
+      <w:r>
+        <w:t xml:space="preserve"> </w:t>
+      </w:r>
+      <w:r>
+        <w:t xml:space="preserve">Low fidelity desktop verzija - </w:t>
+      </w:r>
+      <w:r>
+        <w:t>Registracija</w:t>
+      </w:r>
+    </w:p>
+    <w:p>
+      <w:pPr>
+        <w:keepNext/>
+      </w:pPr>
+      <w:r>
+        <w:rPr>
+          <w:noProof/>
+          <w:lang w:val="hr-HR"/>
+        </w:rPr>
+        <w:lastRenderedPageBreak/>
+        <w:drawing>
+          <wp:inline distT="0" distB="0" distL="0" distR="0" wp14:anchorId="3497130E" wp14:editId="1D221185">
+            <wp:extent cx="5943600" cy="4586605"/>
+            <wp:effectExtent l="0" t="0" r="0" b="4445"/>
+            <wp:docPr id="3" name="Picture 3" descr="Shape&#10;&#10;Description automatically generated"/>
+            <wp:cNvGraphicFramePr>
+              <a:graphicFrameLocks xmlns:a="http://schemas.openxmlformats.org/drawingml/2006/main" noChangeAspect="1"/>
+            </wp:cNvGraphicFramePr>
+            <a:graphic xmlns:a="http://schemas.openxmlformats.org/drawingml/2006/main">
+              <a:graphicData uri="http://schemas.openxmlformats.org/drawingml/2006/picture">
+                <pic:pic xmlns:pic="http://schemas.openxmlformats.org/drawingml/2006/picture">
+                  <pic:nvPicPr>
+                    <pic:cNvPr id="3" name="Screenshot_3.png"/>
+                    <pic:cNvPicPr/>
+                  </pic:nvPicPr>
+                  <pic:blipFill>
+                    <a:blip r:embed="rId10">
+                      <a:extLst>
+                        <a:ext uri="{28A0092B-C50C-407E-A947-70E740481C1C}">
+                          <a14:useLocalDpi xmlns:a14="http://schemas.microsoft.com/office/drawing/2010/main" val="0"/>
+                        </a:ext>
+                      </a:extLst>
+                    </a:blip>
+                    <a:stretch>
+                      <a:fillRect/>
+                    </a:stretch>
+                  </pic:blipFill>
+                  <pic:spPr>
+                    <a:xfrm>
+                      <a:off x="0" y="0"/>
+                      <a:ext cx="5943600" cy="4586605"/>
+                    </a:xfrm>
+                    <a:prstGeom prst="rect">
+                      <a:avLst/>
+                    </a:prstGeom>
+                  </pic:spPr>
+                </pic:pic>
+              </a:graphicData>
+            </a:graphic>
+          </wp:inline>
+        </w:drawing>
+      </w:r>
+    </w:p>
+    <w:p>
+      <w:pPr>
+        <w:keepNext/>
+      </w:pPr>
+    </w:p>
+    <w:p>
+      <w:pPr>
+        <w:pStyle w:val="Caption"/>
+        <w:jc w:val="center"/>
+        <w:rPr>
+          <w:lang w:val="hr-HR"/>
+        </w:rPr>
+      </w:pPr>
+      <w:r>
+        <w:t xml:space="preserve">Slika </w:t>
+      </w:r>
+      <w:r>
+        <w:fldChar w:fldCharType="begin"/>
+      </w:r>
+      <w:r>
+        <w:instrText xml:space="preserve"> STYLEREF 2 \s </w:instrText>
+      </w:r>
+      <w:r>
+        <w:fldChar w:fldCharType="separate"/>
+      </w:r>
+      <w:r>
+        <w:rPr>
+          <w:noProof/>
+        </w:rPr>
+        <w:t>3.1</w:t>
+      </w:r>
+      <w:r>
+        <w:fldChar w:fldCharType="end"/>
+      </w:r>
+      <w:r>
+        <w:noBreakHyphen/>
+      </w:r>
+      <w:r>
+        <w:fldChar w:fldCharType="begin"/>
+      </w:r>
+      <w:r>
+        <w:instrText xml:space="preserve"> SEQ Slika \* ARABIC \s 2 </w:instrText>
+      </w:r>
+      <w:r>
+        <w:fldChar w:fldCharType="separate"/>
+      </w:r>
+      <w:r>
+        <w:rPr>
+          <w:noProof/>
+        </w:rPr>
+        <w:t>3</w:t>
+      </w:r>
+      <w:r>
+        <w:fldChar w:fldCharType="end"/>
+      </w:r>
+      <w:r>
+        <w:t xml:space="preserve"> </w:t>
+      </w:r>
+      <w:r>
+        <w:t>Low fidelity desktop verzija -</w:t>
+      </w:r>
+      <w:r>
+        <w:t xml:space="preserve"> Članarina</w:t>
+      </w:r>
+    </w:p>
+    <w:p>
+      <w:pPr>
+        <w:keepNext/>
+      </w:pPr>
+      <w:r>
+        <w:rPr>
+          <w:noProof/>
+          <w:lang w:val="hr-HR"/>
+        </w:rPr>
+        <w:lastRenderedPageBreak/>
+        <w:drawing>
+          <wp:inline distT="0" distB="0" distL="0" distR="0" wp14:anchorId="662A1A2D" wp14:editId="1326BFB1">
+            <wp:extent cx="5943600" cy="4587240"/>
+            <wp:effectExtent l="0" t="0" r="0" b="3810"/>
+            <wp:docPr id="4" name="Picture 4" descr="Chart&#10;&#10;Description automatically generated"/>
+            <wp:cNvGraphicFramePr>
+              <a:graphicFrameLocks xmlns:a="http://schemas.openxmlformats.org/drawingml/2006/main" noChangeAspect="1"/>
+            </wp:cNvGraphicFramePr>
+            <a:graphic xmlns:a="http://schemas.openxmlformats.org/drawingml/2006/main">
+              <a:graphicData uri="http://schemas.openxmlformats.org/drawingml/2006/picture">
+                <pic:pic xmlns:pic="http://schemas.openxmlformats.org/drawingml/2006/picture">
+                  <pic:nvPicPr>
+                    <pic:cNvPr id="4" name="Screenshot_4.png"/>
+                    <pic:cNvPicPr/>
+                  </pic:nvPicPr>
+                  <pic:blipFill>
+                    <a:blip r:embed="rId11">
+                      <a:extLst>
+                        <a:ext uri="{28A0092B-C50C-407E-A947-70E740481C1C}">
+                          <a14:useLocalDpi xmlns:a14="http://schemas.microsoft.com/office/drawing/2010/main" val="0"/>
+                        </a:ext>
+                      </a:extLst>
+                    </a:blip>
+                    <a:stretch>
+                      <a:fillRect/>
+                    </a:stretch>
+                  </pic:blipFill>
+                  <pic:spPr>
+                    <a:xfrm>
+                      <a:off x="0" y="0"/>
+                      <a:ext cx="5943600" cy="4587240"/>
+                    </a:xfrm>
+                    <a:prstGeom prst="rect">
+                      <a:avLst/>
+                    </a:prstGeom>
+                  </pic:spPr>
+                </pic:pic>
+              </a:graphicData>
+            </a:graphic>
+          </wp:inline>
+        </w:drawing>
+      </w:r>
+    </w:p>
+    <w:p>
+      <w:pPr>
+        <w:keepNext/>
+      </w:pPr>
+    </w:p>
+    <w:p>
+      <w:pPr>
+        <w:pStyle w:val="Caption"/>
+        <w:jc w:val="center"/>
+        <w:rPr>
+          <w:lang w:val="hr-HR"/>
+        </w:rPr>
+      </w:pPr>
+      <w:r>
+        <w:t xml:space="preserve">Slika </w:t>
+      </w:r>
+      <w:r>
+        <w:fldChar w:fldCharType="begin"/>
+      </w:r>
+      <w:r>
+        <w:instrText xml:space="preserve"> STYLEREF 2 \s </w:instrText>
+      </w:r>
+      <w:r>
+        <w:fldChar w:fldCharType="separate"/>
+      </w:r>
+      <w:r>
+        <w:rPr>
+          <w:noProof/>
+        </w:rPr>
+        <w:t>3.1</w:t>
+      </w:r>
+      <w:r>
+        <w:fldChar w:fldCharType="end"/>
+      </w:r>
+      <w:r>
+        <w:noBreakHyphen/>
+      </w:r>
+      <w:r>
+        <w:fldChar w:fldCharType="begin"/>
+      </w:r>
+      <w:r>
+        <w:instrText xml:space="preserve"> SEQ Slika \* ARABIC \s 2 </w:instrText>
+      </w:r>
+      <w:r>
+        <w:fldChar w:fldCharType="separate"/>
+      </w:r>
+      <w:r>
+        <w:rPr>
+          <w:noProof/>
+        </w:rPr>
+        <w:t>4</w:t>
+      </w:r>
+      <w:r>
+        <w:fldChar w:fldCharType="end"/>
+      </w:r>
+      <w:r>
+        <w:t xml:space="preserve"> </w:t>
+      </w:r>
+      <w:r>
+        <w:t>Low fidelity desktop verzija -</w:t>
+      </w:r>
+      <w:r>
+        <w:t xml:space="preserve"> Najava izleta</w:t>
+      </w:r>
+    </w:p>
+    <w:p>
+      <w:pPr>
+        <w:keepNext/>
+      </w:pPr>
+      <w:r>
+        <w:rPr>
+          <w:noProof/>
+          <w:lang w:val="hr-HR"/>
+        </w:rPr>
+        <w:lastRenderedPageBreak/>
+        <w:drawing>
+          <wp:inline distT="0" distB="0" distL="0" distR="0" wp14:anchorId="143273E5" wp14:editId="09D866FD">
+            <wp:extent cx="5943600" cy="4596765"/>
+            <wp:effectExtent l="0" t="0" r="0" b="0"/>
+            <wp:docPr id="5" name="Picture 5" descr="Table, calendar&#10;&#10;Description automatically generated"/>
+            <wp:cNvGraphicFramePr>
+              <a:graphicFrameLocks xmlns:a="http://schemas.openxmlformats.org/drawingml/2006/main" noChangeAspect="1"/>
+            </wp:cNvGraphicFramePr>
+            <a:graphic xmlns:a="http://schemas.openxmlformats.org/drawingml/2006/main">
+              <a:graphicData uri="http://schemas.openxmlformats.org/drawingml/2006/picture">
+                <pic:pic xmlns:pic="http://schemas.openxmlformats.org/drawingml/2006/picture">
+                  <pic:nvPicPr>
+                    <pic:cNvPr id="5" name="Screenshot_5.png"/>
+                    <pic:cNvPicPr/>
+                  </pic:nvPicPr>
+                  <pic:blipFill>
+                    <a:blip r:embed="rId12">
+                      <a:extLst>
+                        <a:ext uri="{28A0092B-C50C-407E-A947-70E740481C1C}">
+                          <a14:useLocalDpi xmlns:a14="http://schemas.microsoft.com/office/drawing/2010/main" val="0"/>
+                        </a:ext>
+                      </a:extLst>
+                    </a:blip>
+                    <a:stretch>
+                      <a:fillRect/>
+                    </a:stretch>
+                  </pic:blipFill>
+                  <pic:spPr>
+                    <a:xfrm>
+                      <a:off x="0" y="0"/>
+                      <a:ext cx="5943600" cy="4596765"/>
+                    </a:xfrm>
+                    <a:prstGeom prst="rect">
+                      <a:avLst/>
+                    </a:prstGeom>
+                  </pic:spPr>
+                </pic:pic>
+              </a:graphicData>
+            </a:graphic>
+          </wp:inline>
+        </w:drawing>
+      </w:r>
+    </w:p>
+    <w:p>
+      <w:pPr>
+        <w:keepNext/>
+      </w:pPr>
+    </w:p>
+    <w:p>
+      <w:pPr>
+        <w:pStyle w:val="Caption"/>
+        <w:jc w:val="center"/>
+        <w:rPr>
+          <w:lang w:val="hr-HR"/>
+        </w:rPr>
+      </w:pPr>
+      <w:r>
+        <w:t xml:space="preserve">Slika </w:t>
+      </w:r>
+      <w:r>
+        <w:fldChar w:fldCharType="begin"/>
+      </w:r>
+      <w:r>
+        <w:instrText xml:space="preserve"> STYLEREF 2 \s </w:instrText>
+      </w:r>
+      <w:r>
+        <w:fldChar w:fldCharType="separate"/>
+      </w:r>
+      <w:r>
+        <w:rPr>
+          <w:noProof/>
+        </w:rPr>
+        <w:t>3.1</w:t>
+      </w:r>
+      <w:r>
+        <w:fldChar w:fldCharType="end"/>
+      </w:r>
+      <w:r>
+        <w:noBreakHyphen/>
+      </w:r>
+      <w:r>
+        <w:fldChar w:fldCharType="begin"/>
+      </w:r>
+      <w:r>
+        <w:instrText xml:space="preserve"> SEQ Slika \* ARABIC \s 2 </w:instrText>
+      </w:r>
+      <w:r>
+        <w:fldChar w:fldCharType="separate"/>
+      </w:r>
+      <w:r>
+        <w:rPr>
+          <w:noProof/>
+        </w:rPr>
+        <w:t>5</w:t>
+      </w:r>
+      <w:r>
+        <w:fldChar w:fldCharType="end"/>
+      </w:r>
+      <w:r>
+        <w:t xml:space="preserve"> </w:t>
+      </w:r>
+      <w:r>
+        <w:t>Low fidelity desktop verzija -</w:t>
+      </w:r>
+      <w:r>
+        <w:t xml:space="preserve"> Kalendarski prikaz izleta</w:t>
+      </w:r>
+    </w:p>
+    <w:p>
+      <w:pPr>
+        <w:keepNext/>
+      </w:pPr>
+      <w:r>
+        <w:rPr>
+          <w:noProof/>
+          <w:lang w:val="hr-HR"/>
+        </w:rPr>
+        <w:lastRenderedPageBreak/>
+        <w:drawing>
+          <wp:inline distT="0" distB="0" distL="0" distR="0" wp14:anchorId="112AAFC7" wp14:editId="230818CB">
+            <wp:extent cx="5943600" cy="4575810"/>
+            <wp:effectExtent l="0" t="0" r="0" b="0"/>
+            <wp:docPr id="7" name="Picture 7" descr="Graphical user interface, text&#10;&#10;Description automatically generated"/>
+            <wp:cNvGraphicFramePr>
+              <a:graphicFrameLocks xmlns:a="http://schemas.openxmlformats.org/drawingml/2006/main" noChangeAspect="1"/>
+            </wp:cNvGraphicFramePr>
+            <a:graphic xmlns:a="http://schemas.openxmlformats.org/drawingml/2006/main">
+              <a:graphicData uri="http://schemas.openxmlformats.org/drawingml/2006/picture">
+                <pic:pic xmlns:pic="http://schemas.openxmlformats.org/drawingml/2006/picture">
+                  <pic:nvPicPr>
+                    <pic:cNvPr id="7" name="Screenshot_6.png"/>
+                    <pic:cNvPicPr/>
+                  </pic:nvPicPr>
+                  <pic:blipFill>
+                    <a:blip r:embed="rId13">
+                      <a:extLst>
+                        <a:ext uri="{28A0092B-C50C-407E-A947-70E740481C1C}">
+                          <a14:useLocalDpi xmlns:a14="http://schemas.microsoft.com/office/drawing/2010/main" val="0"/>
+                        </a:ext>
+                      </a:extLst>
+                    </a:blip>
+                    <a:stretch>
+                      <a:fillRect/>
+                    </a:stretch>
+                  </pic:blipFill>
+                  <pic:spPr>
+                    <a:xfrm>
+                      <a:off x="0" y="0"/>
+                      <a:ext cx="5943600" cy="4575810"/>
+                    </a:xfrm>
+                    <a:prstGeom prst="rect">
+                      <a:avLst/>
+                    </a:prstGeom>
+                  </pic:spPr>
+                </pic:pic>
+              </a:graphicData>
+            </a:graphic>
+          </wp:inline>
+        </w:drawing>
+      </w:r>
+    </w:p>
+    <w:p>
+      <w:pPr>
+        <w:keepNext/>
+      </w:pPr>
+    </w:p>
+    <w:p>
+      <w:pPr>
+        <w:pStyle w:val="Caption"/>
+        <w:jc w:val="center"/>
+        <w:rPr>
+          <w:lang w:val="hr-HR"/>
+        </w:rPr>
+      </w:pPr>
+      <w:r>
+        <w:t xml:space="preserve">Slika </w:t>
+      </w:r>
+      <w:r>
+        <w:fldChar w:fldCharType="begin"/>
+      </w:r>
+      <w:r>
+        <w:instrText xml:space="preserve"> STYLEREF 2 \s </w:instrText>
+      </w:r>
+      <w:r>
+        <w:fldChar w:fldCharType="separate"/>
+      </w:r>
+      <w:r>
+        <w:rPr>
+          <w:noProof/>
+        </w:rPr>
+        <w:t>3.1</w:t>
+      </w:r>
+      <w:r>
+        <w:fldChar w:fldCharType="end"/>
+      </w:r>
+      <w:r>
+        <w:noBreakHyphen/>
+      </w:r>
+      <w:r>
+        <w:fldChar w:fldCharType="begin"/>
+      </w:r>
+      <w:r>
+        <w:instrText xml:space="preserve"> SEQ Slika \* ARABIC \s 2 </w:instrText>
+      </w:r>
+      <w:r>
+        <w:fldChar w:fldCharType="separate"/>
+      </w:r>
+      <w:r>
+        <w:rPr>
+          <w:noProof/>
+        </w:rPr>
+        <w:t>6</w:t>
+      </w:r>
+      <w:r>
+        <w:fldChar w:fldCharType="end"/>
+      </w:r>
+      <w:r>
+        <w:t xml:space="preserve"> </w:t>
+      </w:r>
+      <w:r>
+        <w:t>Low fidelity desktop verzija -</w:t>
+      </w:r>
+      <w:r>
+        <w:t xml:space="preserve"> Prijava</w:t>
+      </w:r>
+    </w:p>
+    <w:p>
+      <w:pPr>
+        <w:rPr>
+          <w:noProof/>
+          <w:lang w:val="hr-HR"/>
+        </w:rPr>
+      </w:pPr>
+    </w:p>
+    <w:p>
+      <w:pPr>
+        <w:rPr>
+          <w:noProof/>
+          <w:lang w:val="hr-HR"/>
+        </w:rPr>
+      </w:pPr>
+    </w:p>
+    <w:p>
+      <w:pPr>
+        <w:keepNext/>
+      </w:pPr>
+      <w:r>
+        <w:rPr>
+          <w:noProof/>
+          <w:lang w:val="hr-HR"/>
+        </w:rPr>
+        <w:lastRenderedPageBreak/>
+        <w:drawing>
+          <wp:inline distT="0" distB="0" distL="0" distR="0" wp14:anchorId="2B1ECFBE" wp14:editId="033C7300">
+            <wp:extent cx="5943600" cy="4580255"/>
+            <wp:effectExtent l="0" t="0" r="0" b="0"/>
+            <wp:docPr id="10" name="Picture 10" descr="Diagram&#10;&#10;Description automatically generated"/>
+            <wp:cNvGraphicFramePr>
+              <a:graphicFrameLocks xmlns:a="http://schemas.openxmlformats.org/drawingml/2006/main" noChangeAspect="1"/>
+            </wp:cNvGraphicFramePr>
+            <a:graphic xmlns:a="http://schemas.openxmlformats.org/drawingml/2006/main">
+              <a:graphicData uri="http://schemas.openxmlformats.org/drawingml/2006/picture">
+                <pic:pic xmlns:pic="http://schemas.openxmlformats.org/drawingml/2006/picture">
+                  <pic:nvPicPr>
+                    <pic:cNvPr id="10" name="Screenshot_9.png"/>
+                    <pic:cNvPicPr/>
+                  </pic:nvPicPr>
+                  <pic:blipFill>
+                    <a:blip r:embed="rId14">
+                      <a:extLst>
+                        <a:ext uri="{28A0092B-C50C-407E-A947-70E740481C1C}">
+                          <a14:useLocalDpi xmlns:a14="http://schemas.microsoft.com/office/drawing/2010/main" val="0"/>
+                        </a:ext>
+                      </a:extLst>
+                    </a:blip>
+                    <a:stretch>
+                      <a:fillRect/>
+                    </a:stretch>
+                  </pic:blipFill>
+                  <pic:spPr>
+                    <a:xfrm>
+                      <a:off x="0" y="0"/>
+                      <a:ext cx="5943600" cy="4580255"/>
+                    </a:xfrm>
+                    <a:prstGeom prst="rect">
+                      <a:avLst/>
+                    </a:prstGeom>
+                  </pic:spPr>
+                </pic:pic>
+              </a:graphicData>
+            </a:graphic>
+          </wp:inline>
+        </w:drawing>
+      </w:r>
+    </w:p>
+    <w:p>
+      <w:pPr>
+        <w:keepNext/>
+      </w:pPr>
+    </w:p>
+    <w:p>
+      <w:pPr>
+        <w:pStyle w:val="Caption"/>
+        <w:jc w:val="center"/>
+      </w:pPr>
+      <w:r>
+        <w:t xml:space="preserve">Slika </w:t>
+      </w:r>
+      <w:r>
+        <w:fldChar w:fldCharType="begin"/>
+      </w:r>
+      <w:r>
+        <w:instrText xml:space="preserve"> STYLEREF 2 \s </w:instrText>
+      </w:r>
+      <w:r>
+        <w:fldChar w:fldCharType="separate"/>
+      </w:r>
+      <w:r>
+        <w:rPr>
+          <w:noProof/>
+        </w:rPr>
+        <w:t>3.1</w:t>
+      </w:r>
+      <w:r>
+        <w:fldChar w:fldCharType="end"/>
+      </w:r>
+      <w:r>
+        <w:noBreakHyphen/>
+      </w:r>
+      <w:r>
+        <w:fldChar w:fldCharType="begin"/>
+      </w:r>
+      <w:r>
+        <w:instrText xml:space="preserve"> SEQ Slika \* ARABIC \s 2 </w:instrText>
+      </w:r>
+      <w:r>
+        <w:fldChar w:fldCharType="separate"/>
+      </w:r>
+      <w:r>
+        <w:rPr>
+          <w:noProof/>
+        </w:rPr>
+        <w:t>7</w:t>
+      </w:r>
+      <w:r>
+        <w:fldChar w:fldCharType="end"/>
+      </w:r>
+      <w:r>
+        <w:t xml:space="preserve"> </w:t>
+      </w:r>
+      <w:r>
+        <w:t>Low fidelity desktop verzija -</w:t>
+      </w:r>
+      <w:r>
+        <w:t xml:space="preserve"> Najam opreme</w:t>
+      </w:r>
+    </w:p>
+    <w:p>
+      <w:pPr>
+        <w:keepNext/>
+      </w:pPr>
+      <w:r>
+        <w:rPr>
+          <w:noProof/>
+          <w:lang w:val="hr-HR"/>
+        </w:rPr>
+        <w:lastRenderedPageBreak/>
+        <w:drawing>
+          <wp:inline distT="0" distB="0" distL="0" distR="0" wp14:anchorId="5B056291" wp14:editId="17F3AAF7">
+            <wp:extent cx="5943600" cy="4567555"/>
+            <wp:effectExtent l="0" t="0" r="0" b="4445"/>
+            <wp:docPr id="9" name="Picture 9" descr="Diagram&#10;&#10;Description automatically generated"/>
+            <wp:cNvGraphicFramePr>
+              <a:graphicFrameLocks xmlns:a="http://schemas.openxmlformats.org/drawingml/2006/main" noChangeAspect="1"/>
+            </wp:cNvGraphicFramePr>
+            <a:graphic xmlns:a="http://schemas.openxmlformats.org/drawingml/2006/main">
+              <a:graphicData uri="http://schemas.openxmlformats.org/drawingml/2006/picture">
+                <pic:pic xmlns:pic="http://schemas.openxmlformats.org/drawingml/2006/picture">
+                  <pic:nvPicPr>
+                    <pic:cNvPr id="9" name="Screenshot_8.png"/>
+                    <pic:cNvPicPr/>
+                  </pic:nvPicPr>
+                  <pic:blipFill>
+                    <a:blip r:embed="rId15">
+                      <a:extLst>
+                        <a:ext uri="{28A0092B-C50C-407E-A947-70E740481C1C}">
+                          <a14:useLocalDpi xmlns:a14="http://schemas.microsoft.com/office/drawing/2010/main" val="0"/>
+                        </a:ext>
+                      </a:extLst>
+                    </a:blip>
+                    <a:stretch>
+                      <a:fillRect/>
+                    </a:stretch>
+                  </pic:blipFill>
+                  <pic:spPr>
+                    <a:xfrm>
+                      <a:off x="0" y="0"/>
+                      <a:ext cx="5943600" cy="4567555"/>
+                    </a:xfrm>
+                    <a:prstGeom prst="rect">
+                      <a:avLst/>
+                    </a:prstGeom>
+                  </pic:spPr>
+                </pic:pic>
+              </a:graphicData>
+            </a:graphic>
+          </wp:inline>
+        </w:drawing>
+      </w:r>
+    </w:p>
+    <w:p>
+      <w:pPr>
+        <w:keepNext/>
+      </w:pPr>
+    </w:p>
+    <w:p>
+      <w:pPr>
+        <w:pStyle w:val="Caption"/>
+        <w:jc w:val="center"/>
+        <w:rPr>
+          <w:lang w:val="hr-HR"/>
+        </w:rPr>
+      </w:pPr>
+      <w:r>
+        <w:t xml:space="preserve">Slika </w:t>
+      </w:r>
+      <w:r>
+        <w:fldChar w:fldCharType="begin"/>
+      </w:r>
+      <w:r>
+        <w:instrText xml:space="preserve"> STYLEREF 2 \s </w:instrText>
+      </w:r>
+      <w:r>
+        <w:fldChar w:fldCharType="separate"/>
+      </w:r>
+      <w:r>
+        <w:rPr>
+          <w:noProof/>
+        </w:rPr>
+        <w:t>3.1</w:t>
+      </w:r>
+      <w:r>
+        <w:fldChar w:fldCharType="end"/>
+      </w:r>
+      <w:r>
+        <w:noBreakHyphen/>
+      </w:r>
+      <w:r>
+        <w:fldChar w:fldCharType="begin"/>
+      </w:r>
+      <w:r>
+        <w:instrText xml:space="preserve"> SEQ Slika \* ARABIC \s 2 </w:instrText>
+      </w:r>
+      <w:r>
+        <w:fldChar w:fldCharType="separate"/>
+      </w:r>
+      <w:r>
+        <w:rPr>
+          <w:noProof/>
+        </w:rPr>
+        <w:t>8</w:t>
+      </w:r>
+      <w:r>
+        <w:fldChar w:fldCharType="end"/>
+      </w:r>
+      <w:r>
+        <w:t xml:space="preserve"> </w:t>
+      </w:r>
+      <w:r>
+        <w:t>Low fidelity desktop verzija -</w:t>
+      </w:r>
+      <w:r>
+        <w:t xml:space="preserve"> Tečajevi</w:t>
+      </w:r>
+    </w:p>
+    <w:p>
+      <w:pPr>
+        <w:keepNext/>
+      </w:pPr>
+      <w:r>
+        <w:rPr>
+          <w:noProof/>
+          <w:lang w:val="hr-HR"/>
+        </w:rPr>
+        <w:lastRenderedPageBreak/>
+        <w:drawing>
+          <wp:inline distT="0" distB="0" distL="0" distR="0" wp14:anchorId="1A7F628E" wp14:editId="3665754E">
+            <wp:extent cx="5943600" cy="4598035"/>
+            <wp:effectExtent l="0" t="0" r="0" b="0"/>
+            <wp:docPr id="11" name="Picture 11" descr="Chart&#10;&#10;Description automatically generated"/>
+            <wp:cNvGraphicFramePr>
+              <a:graphicFrameLocks xmlns:a="http://schemas.openxmlformats.org/drawingml/2006/main" noChangeAspect="1"/>
+            </wp:cNvGraphicFramePr>
+            <a:graphic xmlns:a="http://schemas.openxmlformats.org/drawingml/2006/main">
+              <a:graphicData uri="http://schemas.openxmlformats.org/drawingml/2006/picture">
+                <pic:pic xmlns:pic="http://schemas.openxmlformats.org/drawingml/2006/picture">
+                  <pic:nvPicPr>
+                    <pic:cNvPr id="11" name="Screenshot_10.png"/>
+                    <pic:cNvPicPr/>
+                  </pic:nvPicPr>
+                  <pic:blipFill>
+                    <a:blip r:embed="rId16">
+                      <a:extLst>
+                        <a:ext uri="{28A0092B-C50C-407E-A947-70E740481C1C}">
+                          <a14:useLocalDpi xmlns:a14="http://schemas.microsoft.com/office/drawing/2010/main" val="0"/>
+                        </a:ext>
+                      </a:extLst>
+                    </a:blip>
+                    <a:stretch>
+                      <a:fillRect/>
+                    </a:stretch>
+                  </pic:blipFill>
+                  <pic:spPr>
+                    <a:xfrm>
+                      <a:off x="0" y="0"/>
+                      <a:ext cx="5943600" cy="4598035"/>
+                    </a:xfrm>
+                    <a:prstGeom prst="rect">
+                      <a:avLst/>
+                    </a:prstGeom>
+                  </pic:spPr>
+                </pic:pic>
+              </a:graphicData>
+            </a:graphic>
+          </wp:inline>
+        </w:drawing>
+      </w:r>
+    </w:p>
+    <w:p>
+      <w:pPr>
+        <w:keepNext/>
+      </w:pPr>
+    </w:p>
+    <w:p>
+      <w:pPr>
+        <w:pStyle w:val="Caption"/>
+        <w:jc w:val="center"/>
+      </w:pPr>
+      <w:r>
+        <w:t xml:space="preserve">Slika </w:t>
+      </w:r>
+      <w:r>
+        <w:fldChar w:fldCharType="begin"/>
+      </w:r>
+      <w:r>
+        <w:instrText xml:space="preserve"> STYLEREF 2 \s </w:instrText>
+      </w:r>
+      <w:r>
+        <w:fldChar w:fldCharType="separate"/>
+      </w:r>
+      <w:r>
+        <w:rPr>
+          <w:noProof/>
+        </w:rPr>
+        <w:t>3.1</w:t>
+      </w:r>
+      <w:r>
+        <w:fldChar w:fldCharType="end"/>
+      </w:r>
+      <w:r>
+        <w:noBreakHyphen/>
+      </w:r>
+      <w:r>
+        <w:fldChar w:fldCharType="begin"/>
+      </w:r>
+      <w:r>
+        <w:instrText xml:space="preserve"> SEQ Slika \* ARABIC \s 2 </w:instrText>
+      </w:r>
+      <w:r>
+        <w:fldChar w:fldCharType="separate"/>
+      </w:r>
+      <w:r>
+        <w:rPr>
+          <w:noProof/>
+        </w:rPr>
+        <w:t>9</w:t>
+      </w:r>
+      <w:r>
+        <w:fldChar w:fldCharType="end"/>
+      </w:r>
+      <w:r>
+        <w:t xml:space="preserve"> </w:t>
+      </w:r>
+      <w:r>
+        <w:t>Low fidelity desktop verzija -</w:t>
+      </w:r>
+      <w:r>
+        <w:t xml:space="preserve"> Blog</w:t>
+      </w:r>
+    </w:p>
+    <w:p>
+      <w:pPr>
+        <w:keepNext/>
+      </w:pPr>
+      <w:r>
+        <w:rPr>
+          <w:noProof/>
+          <w:lang w:val="hr-HR"/>
+        </w:rPr>
+        <w:lastRenderedPageBreak/>
+        <w:drawing>
+          <wp:inline distT="0" distB="0" distL="0" distR="0" wp14:anchorId="0F101150" wp14:editId="1CC29DDD">
+            <wp:extent cx="5943600" cy="4569460"/>
+            <wp:effectExtent l="0" t="0" r="0" b="2540"/>
+            <wp:docPr id="8" name="Picture 8" descr="Diagram&#10;&#10;Description automatically generated"/>
+            <wp:cNvGraphicFramePr>
+              <a:graphicFrameLocks xmlns:a="http://schemas.openxmlformats.org/drawingml/2006/main" noChangeAspect="1"/>
+            </wp:cNvGraphicFramePr>
+            <a:graphic xmlns:a="http://schemas.openxmlformats.org/drawingml/2006/main">
+              <a:graphicData uri="http://schemas.openxmlformats.org/drawingml/2006/picture">
+                <pic:pic xmlns:pic="http://schemas.openxmlformats.org/drawingml/2006/picture">
+                  <pic:nvPicPr>
+                    <pic:cNvPr id="8" name="Screenshot_7.png"/>
+                    <pic:cNvPicPr/>
+                  </pic:nvPicPr>
+                  <pic:blipFill>
+                    <a:blip r:embed="rId17">
+                      <a:extLst>
+                        <a:ext uri="{28A0092B-C50C-407E-A947-70E740481C1C}">
+                          <a14:useLocalDpi xmlns:a14="http://schemas.microsoft.com/office/drawing/2010/main" val="0"/>
+                        </a:ext>
+                      </a:extLst>
+                    </a:blip>
+                    <a:stretch>
+                      <a:fillRect/>
+                    </a:stretch>
+                  </pic:blipFill>
+                  <pic:spPr>
+                    <a:xfrm>
+                      <a:off x="0" y="0"/>
+                      <a:ext cx="5943600" cy="4569460"/>
+                    </a:xfrm>
+                    <a:prstGeom prst="rect">
+                      <a:avLst/>
+                    </a:prstGeom>
+                  </pic:spPr>
+                </pic:pic>
+              </a:graphicData>
+            </a:graphic>
+          </wp:inline>
+        </w:drawing>
+      </w:r>
+    </w:p>
+    <w:p>
+      <w:pPr>
+        <w:keepNext/>
+      </w:pPr>
+    </w:p>
+    <w:p>
+      <w:pPr>
+        <w:pStyle w:val="Caption"/>
+        <w:jc w:val="center"/>
+      </w:pPr>
+      <w:r>
+        <w:t xml:space="preserve">Slika </w:t>
+      </w:r>
+      <w:r>
+        <w:fldChar w:fldCharType="begin"/>
+      </w:r>
+      <w:r>
+        <w:instrText xml:space="preserve"> STYLEREF 2 \s </w:instrText>
+      </w:r>
+      <w:r>
+        <w:fldChar w:fldCharType="separate"/>
+      </w:r>
+      <w:r>
+        <w:rPr>
+          <w:noProof/>
+        </w:rPr>
+        <w:t>3.1</w:t>
+      </w:r>
+      <w:r>
+        <w:fldChar w:fldCharType="end"/>
+      </w:r>
+      <w:r>
+        <w:noBreakHyphen/>
+      </w:r>
+      <w:r>
+        <w:fldChar w:fldCharType="begin"/>
+      </w:r>
+      <w:r>
+        <w:instrText xml:space="preserve"> SEQ Slika \* ARABIC \s 2 </w:instrText>
+      </w:r>
+      <w:r>
+        <w:fldChar w:fldCharType="separate"/>
+      </w:r>
+      <w:r>
+        <w:rPr>
+          <w:noProof/>
+        </w:rPr>
+        <w:t>10</w:t>
+      </w:r>
+      <w:r>
+        <w:fldChar w:fldCharType="end"/>
+      </w:r>
+      <w:r>
+        <w:t xml:space="preserve"> </w:t>
+      </w:r>
+      <w:r>
+        <w:t xml:space="preserve">Low fidelity desktop verzija </w:t>
+      </w:r>
+      <w:r>
+        <w:t>–</w:t>
+      </w:r>
+      <w:r>
+        <w:t xml:space="preserve"> Arhiva</w:t>
+      </w:r>
+    </w:p>
+    <w:p>
+      <w:pPr>
+        <w:pStyle w:val="Heading2"/>
+      </w:pPr>
+      <w:proofErr w:type="spellStart"/>
+      <w:r>
+        <w:lastRenderedPageBreak/>
+        <w:t>Low-fidelity</w:t>
+      </w:r>
+      <w:proofErr w:type="spellEnd"/>
+      <w:r>
+        <w:t xml:space="preserve"> prototip za mobilnu verziju</w:t>
+      </w:r>
+    </w:p>
+    <w:p>
+      <w:pPr>
+        <w:keepNext/>
+        <w:jc w:val="center"/>
+      </w:pPr>
+      <w:r>
+        <w:rPr>
+          <w:noProof/>
+          <w:lang w:val="hr-HR"/>
+        </w:rPr>
+        <w:drawing>
+          <wp:inline distT="0" distB="0" distL="0" distR="0" wp14:anchorId="5D0672E1" wp14:editId="69511624">
+            <wp:extent cx="3553321" cy="6677957"/>
+            <wp:effectExtent l="0" t="0" r="9525" b="8890"/>
+            <wp:docPr id="6" name="Picture 6" descr="Diagram&#10;&#10;Description automatically generated"/>
+            <wp:cNvGraphicFramePr>
+              <a:graphicFrameLocks xmlns:a="http://schemas.openxmlformats.org/drawingml/2006/main" noChangeAspect="1"/>
+            </wp:cNvGraphicFramePr>
+            <a:graphic xmlns:a="http://schemas.openxmlformats.org/drawingml/2006/main">
+              <a:graphicData uri="http://schemas.openxmlformats.org/drawingml/2006/picture">
+                <pic:pic xmlns:pic="http://schemas.openxmlformats.org/drawingml/2006/picture">
+                  <pic:nvPicPr>
+                    <pic:cNvPr id="6" name="Screenshot_11.png"/>
+                    <pic:cNvPicPr/>
+                  </pic:nvPicPr>
+                  <pic:blipFill>
+                    <a:blip r:embed="rId18">
+                      <a:extLst>
+                        <a:ext uri="{28A0092B-C50C-407E-A947-70E740481C1C}">
+                          <a14:useLocalDpi xmlns:a14="http://schemas.microsoft.com/office/drawing/2010/main" val="0"/>
+                        </a:ext>
+                      </a:extLst>
+                    </a:blip>
+                    <a:stretch>
+                      <a:fillRect/>
+                    </a:stretch>
+                  </pic:blipFill>
+                  <pic:spPr>
+                    <a:xfrm>
+                      <a:off x="0" y="0"/>
+                      <a:ext cx="3553321" cy="6677957"/>
+                    </a:xfrm>
+                    <a:prstGeom prst="rect">
+                      <a:avLst/>
+                    </a:prstGeom>
+                  </pic:spPr>
+                </pic:pic>
+              </a:graphicData>
+            </a:graphic>
+          </wp:inline>
+        </w:drawing>
+      </w:r>
+    </w:p>
+    <w:p>
+      <w:pPr>
+        <w:keepNext/>
+        <w:jc w:val="center"/>
+      </w:pPr>
+    </w:p>
+    <w:p>
+      <w:pPr>
+        <w:pStyle w:val="Caption"/>
+        <w:jc w:val="center"/>
+        <w:rPr>
+          <w:lang w:val="hr-HR"/>
+        </w:rPr>
+      </w:pPr>
+      <w:r>
+        <w:t xml:space="preserve">Slika </w:t>
+      </w:r>
+      <w:r>
+        <w:fldChar w:fldCharType="begin"/>
+      </w:r>
+      <w:r>
+        <w:instrText xml:space="preserve"> STYLEREF 2 \s </w:instrText>
+      </w:r>
+      <w:r>
+        <w:fldChar w:fldCharType="separate"/>
+      </w:r>
+      <w:r>
+        <w:rPr>
+          <w:noProof/>
+        </w:rPr>
+        <w:t>3.2</w:t>
+      </w:r>
+      <w:r>
+        <w:fldChar w:fldCharType="end"/>
+      </w:r>
+      <w:r>
+        <w:noBreakHyphen/>
+      </w:r>
+      <w:r>
+        <w:fldChar w:fldCharType="begin"/>
+      </w:r>
+      <w:r>
+        <w:instrText xml:space="preserve"> SEQ Slika \* ARABIC \s 2 </w:instrText>
+      </w:r>
+      <w:r>
+        <w:fldChar w:fldCharType="separate"/>
+      </w:r>
+      <w:r>
+        <w:rPr>
+          <w:noProof/>
+        </w:rPr>
+        <w:t>1</w:t>
+      </w:r>
+      <w:r>
+        <w:fldChar w:fldCharType="end"/>
+      </w:r>
+      <w:r>
+        <w:t xml:space="preserve"> Low fidelity mobilna verzija - Naslovnica</w:t>
+      </w:r>
+    </w:p>
+    <w:p>
+      <w:pPr>
+        <w:keepNext/>
+        <w:jc w:val="center"/>
+      </w:pPr>
+      <w:r>
+        <w:rPr>
+          <w:noProof/>
+          <w:lang w:val="hr-HR"/>
+        </w:rPr>
+        <w:lastRenderedPageBreak/>
+        <w:drawing>
+          <wp:inline distT="0" distB="0" distL="0" distR="0" wp14:anchorId="2E2FC22D" wp14:editId="22808306">
+            <wp:extent cx="3524742" cy="6697010"/>
+            <wp:effectExtent l="0" t="0" r="0" b="8890"/>
+            <wp:docPr id="12" name="Picture 12" descr="Graphical user interface&#10;&#10;Description automatically generated"/>
+            <wp:cNvGraphicFramePr>
+              <a:graphicFrameLocks xmlns:a="http://schemas.openxmlformats.org/drawingml/2006/main" noChangeAspect="1"/>
+            </wp:cNvGraphicFramePr>
+            <a:graphic xmlns:a="http://schemas.openxmlformats.org/drawingml/2006/main">
+              <a:graphicData uri="http://schemas.openxmlformats.org/drawingml/2006/picture">
+                <pic:pic xmlns:pic="http://schemas.openxmlformats.org/drawingml/2006/picture">
+                  <pic:nvPicPr>
+                    <pic:cNvPr id="12" name="Screenshot_12.png"/>
+                    <pic:cNvPicPr/>
+                  </pic:nvPicPr>
+                  <pic:blipFill>
+                    <a:blip r:embed="rId19">
+                      <a:extLst>
+                        <a:ext uri="{28A0092B-C50C-407E-A947-70E740481C1C}">
+                          <a14:useLocalDpi xmlns:a14="http://schemas.microsoft.com/office/drawing/2010/main" val="0"/>
+                        </a:ext>
+                      </a:extLst>
+                    </a:blip>
+                    <a:stretch>
+                      <a:fillRect/>
+                    </a:stretch>
+                  </pic:blipFill>
+                  <pic:spPr>
+                    <a:xfrm>
+                      <a:off x="0" y="0"/>
+                      <a:ext cx="3524742" cy="6697010"/>
+                    </a:xfrm>
+                    <a:prstGeom prst="rect">
+                      <a:avLst/>
+                    </a:prstGeom>
+                  </pic:spPr>
+                </pic:pic>
+              </a:graphicData>
+            </a:graphic>
+          </wp:inline>
+        </w:drawing>
+      </w:r>
+    </w:p>
+    <w:p>
+      <w:pPr>
+        <w:keepNext/>
+        <w:jc w:val="center"/>
+      </w:pPr>
+    </w:p>
+    <w:p>
+      <w:pPr>
+        <w:pStyle w:val="Caption"/>
+        <w:jc w:val="center"/>
+        <w:rPr>
+          <w:lang w:val="hr-HR"/>
+        </w:rPr>
+      </w:pPr>
+      <w:r>
+        <w:t xml:space="preserve">Slika </w:t>
+      </w:r>
+      <w:r>
+        <w:fldChar w:fldCharType="begin"/>
+      </w:r>
+      <w:r>
+        <w:instrText xml:space="preserve"> STYLEREF 2 \s </w:instrText>
+      </w:r>
+      <w:r>
+        <w:fldChar w:fldCharType="separate"/>
+      </w:r>
+      <w:r>
+        <w:rPr>
+          <w:noProof/>
+        </w:rPr>
+        <w:t>3.2</w:t>
+      </w:r>
+      <w:r>
+        <w:fldChar w:fldCharType="end"/>
+      </w:r>
+      <w:r>
+        <w:noBreakHyphen/>
+      </w:r>
+      <w:r>
+        <w:fldChar w:fldCharType="begin"/>
+      </w:r>
+      <w:r>
+        <w:instrText xml:space="preserve"> SEQ Slika \* ARABIC \s 2 </w:instrText>
+      </w:r>
+      <w:r>
+        <w:fldChar w:fldCharType="separate"/>
+      </w:r>
+      <w:r>
+        <w:rPr>
+          <w:noProof/>
+        </w:rPr>
+        <w:t>2</w:t>
+      </w:r>
+      <w:r>
+        <w:fldChar w:fldCharType="end"/>
+      </w:r>
+      <w:r>
+        <w:t xml:space="preserve"> Low fidelity mobilna verzija - Prijava</w:t>
+      </w:r>
+    </w:p>
+    <w:p>
+      <w:pPr>
+        <w:keepNext/>
+        <w:jc w:val="center"/>
+      </w:pPr>
+      <w:r>
+        <w:rPr>
+          <w:noProof/>
+          <w:lang w:val="hr-HR"/>
+        </w:rPr>
+        <w:lastRenderedPageBreak/>
+        <w:drawing>
+          <wp:inline distT="0" distB="0" distL="0" distR="0" wp14:anchorId="41509D09" wp14:editId="538C6D7E">
+            <wp:extent cx="3534268" cy="6687483"/>
+            <wp:effectExtent l="0" t="0" r="9525" b="0"/>
+            <wp:docPr id="13" name="Picture 13" descr="A picture containing line chart&#10;&#10;Description automatically generated"/>
+            <wp:cNvGraphicFramePr>
+              <a:graphicFrameLocks xmlns:a="http://schemas.openxmlformats.org/drawingml/2006/main" noChangeAspect="1"/>
+            </wp:cNvGraphicFramePr>
+            <a:graphic xmlns:a="http://schemas.openxmlformats.org/drawingml/2006/main">
+              <a:graphicData uri="http://schemas.openxmlformats.org/drawingml/2006/picture">
+                <pic:pic xmlns:pic="http://schemas.openxmlformats.org/drawingml/2006/picture">
+                  <pic:nvPicPr>
+                    <pic:cNvPr id="13" name="Screenshot_13.png"/>
+                    <pic:cNvPicPr/>
+                  </pic:nvPicPr>
+                  <pic:blipFill>
+                    <a:blip r:embed="rId20">
+                      <a:extLst>
+                        <a:ext uri="{28A0092B-C50C-407E-A947-70E740481C1C}">
+                          <a14:useLocalDpi xmlns:a14="http://schemas.microsoft.com/office/drawing/2010/main" val="0"/>
+                        </a:ext>
+                      </a:extLst>
+                    </a:blip>
+                    <a:stretch>
+                      <a:fillRect/>
+                    </a:stretch>
+                  </pic:blipFill>
+                  <pic:spPr>
+                    <a:xfrm>
+                      <a:off x="0" y="0"/>
+                      <a:ext cx="3534268" cy="6687483"/>
+                    </a:xfrm>
+                    <a:prstGeom prst="rect">
+                      <a:avLst/>
+                    </a:prstGeom>
+                  </pic:spPr>
+                </pic:pic>
+              </a:graphicData>
+            </a:graphic>
+          </wp:inline>
+        </w:drawing>
+      </w:r>
+    </w:p>
+    <w:p>
+      <w:pPr>
+        <w:keepNext/>
+        <w:jc w:val="center"/>
+      </w:pPr>
+    </w:p>
+    <w:p>
+      <w:pPr>
+        <w:pStyle w:val="Caption"/>
+        <w:jc w:val="center"/>
+      </w:pPr>
+      <w:r>
+        <w:t xml:space="preserve">Slika </w:t>
+      </w:r>
+      <w:r>
+        <w:fldChar w:fldCharType="begin"/>
+      </w:r>
+      <w:r>
+        <w:instrText xml:space="preserve"> STYLEREF 2 \s </w:instrText>
+      </w:r>
+      <w:r>
+        <w:fldChar w:fldCharType="separate"/>
+      </w:r>
+      <w:r>
+        <w:rPr>
+          <w:noProof/>
+        </w:rPr>
+        <w:t>3.2</w:t>
+      </w:r>
+      <w:r>
+        <w:fldChar w:fldCharType="end"/>
+      </w:r>
+      <w:r>
+        <w:noBreakHyphen/>
+      </w:r>
+      <w:r>
+        <w:fldChar w:fldCharType="begin"/>
+      </w:r>
+      <w:r>
+        <w:instrText xml:space="preserve"> SEQ Slika \* ARABIC \s 2 </w:instrText>
+      </w:r>
+      <w:r>
+        <w:fldChar w:fldCharType="separate"/>
+      </w:r>
+      <w:r>
+        <w:rPr>
+          <w:noProof/>
+        </w:rPr>
+        <w:t>3</w:t>
+      </w:r>
+      <w:r>
+        <w:fldChar w:fldCharType="end"/>
+      </w:r>
+      <w:r>
+        <w:t xml:space="preserve"> </w:t>
+      </w:r>
+      <w:r>
+        <w:t xml:space="preserve">Low fidelity mobilna verzija - </w:t>
+      </w:r>
+      <w:r>
+        <w:t>Najava izleta</w:t>
+      </w:r>
+    </w:p>
+    <w:p>
+      <w:pPr>
+        <w:pStyle w:val="Heading1"/>
+      </w:pPr>
+      <w:proofErr w:type="spellStart"/>
+      <w:r>
+        <w:lastRenderedPageBreak/>
+        <w:t>High-fidelity</w:t>
+      </w:r>
+      <w:proofErr w:type="spellEnd"/>
+      <w:r>
+        <w:t xml:space="preserve"> prototip</w:t>
+      </w:r>
+    </w:p>
+    <w:p>
+      <w:pPr>
+        <w:spacing w:line="360" w:lineRule="auto"/>
+        <w:rPr>
+          <w:lang w:val="hr-HR"/>
+        </w:rPr>
+      </w:pPr>
+      <w:r>
+        <w:rPr>
+          <w:lang w:val="hr-HR"/>
+        </w:rPr>
+        <w:t xml:space="preserve">Drugi korak u izradi projekta je </w:t>
+      </w:r>
+      <w:proofErr w:type="spellStart"/>
+      <w:r>
+        <w:rPr>
+          <w:i/>
+          <w:iCs/>
+          <w:lang w:val="hr-HR"/>
+        </w:rPr>
+        <w:t>high-fidelity</w:t>
+      </w:r>
+      <w:proofErr w:type="spellEnd"/>
+      <w:r>
+        <w:rPr>
+          <w:lang w:val="hr-HR"/>
+        </w:rPr>
+        <w:t xml:space="preserve"> prototip koristeći dizajnerski alat </w:t>
+      </w:r>
+      <w:proofErr w:type="spellStart"/>
+      <w:r>
+        <w:rPr>
+          <w:i/>
+          <w:iCs/>
+          <w:lang w:val="hr-HR"/>
+        </w:rPr>
+        <w:t>Figma</w:t>
+      </w:r>
+      <w:proofErr w:type="spellEnd"/>
+      <w:r>
+        <w:rPr>
+          <w:lang w:val="hr-HR"/>
+        </w:rPr>
+        <w:t xml:space="preserve">. </w:t>
+      </w:r>
+      <w:proofErr w:type="spellStart"/>
+      <w:r>
+        <w:rPr>
+          <w:lang w:val="hr-HR"/>
+        </w:rPr>
+        <w:t>High-fidelity</w:t>
+      </w:r>
+      <w:proofErr w:type="spellEnd"/>
+      <w:r>
+        <w:rPr>
+          <w:lang w:val="hr-HR"/>
+        </w:rPr>
+        <w:t xml:space="preserve"> prototip omogućuje realističnu korisničku interakciju sa produktom i daje uvid u što bližu prezentaciju kako bi korisničko sučelje trebalo izgledat.</w:t>
+      </w:r>
+    </w:p>
+    <w:p>
+      <w:pPr>
+        <w:pStyle w:val="Heading2"/>
+      </w:pPr>
+      <w:proofErr w:type="spellStart"/>
+      <w:r>
+        <w:t>High-fidelity</w:t>
+      </w:r>
+      <w:proofErr w:type="spellEnd"/>
+      <w:r>
+        <w:t xml:space="preserve"> prototip za desktop verziju</w:t>
+      </w:r>
+    </w:p>
+    <w:p>
+      <w:pPr>
+        <w:rPr>
+          <w:lang w:val="hr-HR"/>
+        </w:rPr>
+      </w:pPr>
+      <w:bookmarkStart w:id="0" w:name="_GoBack"/>
+      <w:bookmarkEnd w:id="0"/>
     </w:p>
     <w:sectPr>
       <w:pgSz w:w="12240" w:h="15840"/>
@@ -2917,6 +4643,25 @@
       <w:lang w:val="bs"/>
     </w:rPr>
   </w:style>
+  <w:style w:type="paragraph" w:styleId="Caption">
+    <w:name w:val="caption"/>
+    <w:basedOn w:val="Normal"/>
+    <w:next w:val="Normal"/>
+    <w:uiPriority w:val="35"/>
+    <w:unhideWhenUsed/>
+    <w:qFormat/>
+    <w:rsid w:val="00EC49A3"/>
+    <w:pPr>
+      <w:spacing w:after="200"/>
+    </w:pPr>
+    <w:rPr>
+      <w:i/>
+      <w:iCs/>
+      <w:color w:val="44546A" w:themeColor="text2"/>
+      <w:sz w:val="18"/>
+      <w:szCs w:val="18"/>
+    </w:rPr>
+  </w:style>
 </w:styles>
 </file>
 
@@ -3213,4 +4958,16 @@
     </a:ext>
   </a:extLst>
 </a:theme>
+</file>
+
+<file path=customXml/item1.xml><?xml version="1.0" encoding="utf-8"?>
+<b:Sources xmlns:b="http://schemas.openxmlformats.org/officeDocument/2006/bibliography" xmlns="http://schemas.openxmlformats.org/officeDocument/2006/bibliography" SelectedStyle="\APASixthEditionOfficeOnline.xsl" StyleName="APA" Version="6"/>
+</file>
+
+<file path=customXml/itemProps1.xml><?xml version="1.0" encoding="utf-8"?>
+<ds:datastoreItem xmlns:ds="http://schemas.openxmlformats.org/officeDocument/2006/customXml" ds:itemID="{434D79CA-DC29-4457-BA2F-4E6E4C660138}">
+  <ds:schemaRefs>
+    <ds:schemaRef ds:uri="http://schemas.openxmlformats.org/officeDocument/2006/bibliography"/>
+  </ds:schemaRefs>
+</ds:datastoreItem>
 </file>
</xml_diff>